<commit_message>
Inheritance and Objects Source Code
</commit_message>
<xml_diff>
--- a/out/production/Github Projects/fileContainers/Aidre Cabrera - Week 9 - Final Task - 777.docx
+++ b/out/production/Github Projects/fileContainers/Aidre Cabrera - Week 9 - Final Task - 777.docx
@@ -808,10 +808,17 @@
           <w:rFonts w:ascii="Arial" w:hAnsi="Arial" w:cs="Arial"/>
           <w:sz w:val="20"/>
         </w:rPr>
-        <w:t xml:space="preserve"> needed that it must</w:t>
+        <w:t xml:space="preserve"> is</w:t>
       </w:r>
       <w:bookmarkStart w:id="0" w:name="_GoBack"/>
       <w:bookmarkEnd w:id="0"/>
+      <w:r>
+        <w:rPr>
+          <w:rFonts w:ascii="Arial" w:hAnsi="Arial" w:cs="Arial"/>
+          <w:sz w:val="20"/>
+        </w:rPr>
+        <w:t xml:space="preserve"> needed that it must</w:t>
+      </w:r>
       <w:r>
         <w:rPr>
           <w:rFonts w:ascii="Arial" w:hAnsi="Arial" w:cs="Arial"/>

</xml_diff>